<commit_message>
Aanpassingen na eerste les St. Michaëlschool
</commit_message>
<xml_diff>
--- a/Les 1 - Introductie/Handleiding.docx
+++ b/Les 1 - Introductie/Handleiding.docx
@@ -571,20 +571,28 @@
         <w:contextualSpacing/>
         <w:rPr>
           <w:rFonts w:ascii="Times New Roman" w:eastAsia="Times New Roman" w:hAnsi="Times New Roman" w:cs="Times New Roman"/>
-          <w:color w:val="000000"/>
-          <w:sz w:val="24"/>
-          <w:szCs w:val="24"/>
-          <w:lang w:eastAsia="nl-NL"/>
-        </w:rPr>
-      </w:pPr>
-      <w:r>
-        <w:rPr>
-          <w:rFonts w:ascii="Times New Roman" w:eastAsia="Times New Roman" w:hAnsi="Times New Roman" w:cs="Times New Roman"/>
-          <w:sz w:val="24"/>
-          <w:szCs w:val="24"/>
-          <w:lang w:eastAsia="nl-NL"/>
-        </w:rPr>
-        <w:t>De kinderen begrijpen dat het groene vlaggetje het symbool is om het programma te starten</w:t>
+          <w:sz w:val="24"/>
+          <w:szCs w:val="24"/>
+          <w:lang w:eastAsia="nl-NL"/>
+        </w:rPr>
+      </w:pPr>
+      <w:r>
+        <w:rPr>
+          <w:rFonts w:ascii="Times New Roman" w:eastAsia="Times New Roman" w:hAnsi="Times New Roman" w:cs="Times New Roman"/>
+          <w:sz w:val="24"/>
+          <w:szCs w:val="24"/>
+          <w:lang w:eastAsia="nl-NL"/>
+        </w:rPr>
+        <w:t>De kinderen begrijpen dat een code of sequenties van blokken altijd tot hetzelfde resultaat zal leiden</w:t>
+      </w:r>
+      <w:r>
+        <w:rPr>
+          <w:rFonts w:ascii="Times New Roman" w:eastAsia="Times New Roman" w:hAnsi="Times New Roman" w:cs="Times New Roman"/>
+          <w:sz w:val="24"/>
+          <w:szCs w:val="24"/>
+          <w:lang w:eastAsia="nl-NL"/>
+        </w:rPr>
+        <w:t xml:space="preserve"> </w:t>
       </w:r>
     </w:p>
     <w:p>
@@ -609,18 +617,50 @@
           <w:szCs w:val="24"/>
           <w:lang w:eastAsia="nl-NL"/>
         </w:rPr>
-        <w:t>De kinderen begrijpen dat de instructies worden uitgevoerd door het plaatje van de kat</w:t>
-      </w:r>
-    </w:p>
-    <w:p>
-      <w:pPr>
-        <w:rPr>
-          <w:rFonts w:ascii="Times New Roman" w:eastAsia="Times New Roman" w:hAnsi="Times New Roman" w:cs="Times New Roman"/>
-          <w:sz w:val="24"/>
-          <w:szCs w:val="24"/>
-          <w:lang w:eastAsia="nl-NL"/>
-        </w:rPr>
-      </w:pPr>
+        <w:t xml:space="preserve">De kinderen </w:t>
+      </w:r>
+      <w:r>
+        <w:rPr>
+          <w:rFonts w:ascii="Times New Roman" w:eastAsia="Times New Roman" w:hAnsi="Times New Roman" w:cs="Times New Roman"/>
+          <w:sz w:val="24"/>
+          <w:szCs w:val="24"/>
+          <w:lang w:eastAsia="nl-NL"/>
+        </w:rPr>
+        <w:t>kunnen op twee verschillende manieren een programma starten (erop drukken of de groene vlag gebruiken)</w:t>
+      </w:r>
+    </w:p>
+    <w:p>
+      <w:pPr>
+        <w:numPr>
+          <w:ilvl w:val="0"/>
+          <w:numId w:val="3"/>
+        </w:numPr>
+        <w:contextualSpacing/>
+        <w:rPr>
+          <w:rFonts w:ascii="Times New Roman" w:eastAsia="Times New Roman" w:hAnsi="Times New Roman" w:cs="Times New Roman"/>
+          <w:sz w:val="24"/>
+          <w:szCs w:val="24"/>
+          <w:lang w:eastAsia="nl-NL"/>
+        </w:rPr>
+      </w:pPr>
+      <w:r>
+        <w:rPr>
+          <w:rFonts w:ascii="Times New Roman" w:eastAsia="Times New Roman" w:hAnsi="Times New Roman" w:cs="Times New Roman"/>
+          <w:sz w:val="24"/>
+          <w:szCs w:val="24"/>
+          <w:lang w:eastAsia="nl-NL"/>
+        </w:rPr>
+        <w:t xml:space="preserve">De kinderen begrijpen dat de instructies worden uitgevoerd </w:t>
+      </w:r>
+      <w:r>
+        <w:rPr>
+          <w:rFonts w:ascii="Times New Roman" w:eastAsia="Times New Roman" w:hAnsi="Times New Roman" w:cs="Times New Roman"/>
+          <w:sz w:val="24"/>
+          <w:szCs w:val="24"/>
+          <w:lang w:eastAsia="nl-NL"/>
+        </w:rPr>
+        <w:t>door het karakter wat links in het programmeervlak staat</w:t>
+      </w:r>
     </w:p>
     <w:p>
       <w:pPr>
@@ -893,7 +933,79 @@
           <w:szCs w:val="24"/>
           <w:lang w:eastAsia="nl-NL"/>
         </w:rPr>
-        <w:t>De les begint met een kringgesprek over computers. Wie weet al wat computers zijn, wie kan er voorbeelden van geven? Wat zijn voor- en nadelen van computers? Zijn er ook computers in de klas? Hoe werkt een computer? Het antwoord op de laatste vraag dient gestuurd te worden naar dat computers altijd geprogrammeerd worden. Zonder programma doet een computer niks, hij kan zelf niet nadenken. Programma’s moeten van tevoren geprogrammeerd worden. Dit gaan de leerlingen tijdens deze les leren.</w:t>
+        <w:t xml:space="preserve">De les begint met een kringgesprek over computers. Wie weet al wat computers zijn, wie kan er voorbeelden van geven? Wat zijn voor- en nadelen van computers? Zijn er ook computers in de klas? Hoe werkt een computer? Het antwoord op de laatste vraag dient gestuurd te worden naar dat computers altijd geprogrammeerd </w:t>
+      </w:r>
+      <w:r>
+        <w:rPr>
+          <w:rFonts w:ascii="Times New Roman" w:eastAsia="Times New Roman" w:hAnsi="Times New Roman" w:cs="Times New Roman"/>
+          <w:sz w:val="24"/>
+          <w:szCs w:val="24"/>
+          <w:lang w:eastAsia="nl-NL"/>
+        </w:rPr>
+        <w:t xml:space="preserve">moeten </w:t>
+      </w:r>
+      <w:r>
+        <w:rPr>
+          <w:rFonts w:ascii="Times New Roman" w:eastAsia="Times New Roman" w:hAnsi="Times New Roman" w:cs="Times New Roman"/>
+          <w:sz w:val="24"/>
+          <w:szCs w:val="24"/>
+          <w:lang w:eastAsia="nl-NL"/>
+        </w:rPr>
+        <w:t xml:space="preserve">worden. Zonder programma doet een computer niks, </w:t>
+      </w:r>
+      <w:r>
+        <w:rPr>
+          <w:rFonts w:ascii="Times New Roman" w:eastAsia="Times New Roman" w:hAnsi="Times New Roman" w:cs="Times New Roman"/>
+          <w:sz w:val="24"/>
+          <w:szCs w:val="24"/>
+          <w:lang w:eastAsia="nl-NL"/>
+        </w:rPr>
+        <w:t>de computer</w:t>
+      </w:r>
+      <w:r>
+        <w:rPr>
+          <w:rFonts w:ascii="Times New Roman" w:eastAsia="Times New Roman" w:hAnsi="Times New Roman" w:cs="Times New Roman"/>
+          <w:sz w:val="24"/>
+          <w:szCs w:val="24"/>
+          <w:lang w:eastAsia="nl-NL"/>
+        </w:rPr>
+        <w:t xml:space="preserve"> kan</w:t>
+      </w:r>
+      <w:r>
+        <w:rPr>
+          <w:rFonts w:ascii="Times New Roman" w:eastAsia="Times New Roman" w:hAnsi="Times New Roman" w:cs="Times New Roman"/>
+          <w:sz w:val="24"/>
+          <w:szCs w:val="24"/>
+          <w:lang w:eastAsia="nl-NL"/>
+        </w:rPr>
+        <w:t xml:space="preserve"> immers</w:t>
+      </w:r>
+      <w:r>
+        <w:rPr>
+          <w:rFonts w:ascii="Times New Roman" w:eastAsia="Times New Roman" w:hAnsi="Times New Roman" w:cs="Times New Roman"/>
+          <w:sz w:val="24"/>
+          <w:szCs w:val="24"/>
+          <w:lang w:eastAsia="nl-NL"/>
+        </w:rPr>
+        <w:t xml:space="preserve"> zelf niet nadenken. </w:t>
+      </w:r>
+      <w:r>
+        <w:rPr>
+          <w:rFonts w:ascii="Times New Roman" w:eastAsia="Times New Roman" w:hAnsi="Times New Roman" w:cs="Times New Roman"/>
+          <w:sz w:val="24"/>
+          <w:szCs w:val="24"/>
+          <w:lang w:eastAsia="nl-NL"/>
+        </w:rPr>
+        <w:t xml:space="preserve">Soms </w:t>
+      </w:r>
+      <w:r>
+        <w:rPr>
+          <w:rFonts w:ascii="Times New Roman" w:eastAsia="Times New Roman" w:hAnsi="Times New Roman" w:cs="Times New Roman"/>
+          <w:sz w:val="24"/>
+          <w:szCs w:val="24"/>
+          <w:lang w:eastAsia="nl-NL"/>
+        </w:rPr>
+        <w:t>Programma’s moeten van tevoren geprogrammeerd worden. Dit gaan de leerlingen tijdens deze les leren.</w:t>
       </w:r>
     </w:p>
     <w:p>
@@ -1093,6 +1205,24 @@
         </w:rPr>
         <w:t>Met deze opdrachten kan de leerkracht een leerling zodanig ‘programmeren’ dat deze zijn of haar eigen stoel en tafel bereikt, of bijvoorbeeld de deur van het lokaal. Als de leerling het programma goed uitvoert en steeds vanaf hetzelfde punt vertrekt, zal deze leerlingen steeds op hetzelfde eindpunt belanden.</w:t>
       </w:r>
+      <w:r>
+        <w:rPr>
+          <w:rFonts w:ascii="Times New Roman" w:eastAsia="Times New Roman" w:hAnsi="Times New Roman" w:cs="Times New Roman"/>
+          <w:sz w:val="24"/>
+          <w:szCs w:val="24"/>
+          <w:lang w:eastAsia="nl-NL"/>
+        </w:rPr>
+        <w:t xml:space="preserve"> Deze eigenschappen van de computer (of robot) zijn belangrijk om de leerlingen te laten beseffen dat zij verantwoordelijk zijn voor de programma’s die ze tijdens deze lessen zullen gaan schrijven. In tegenstelling tot hoe er soms in de spreektaal over gesproken wordt, kan een computer niet ‘nadenken’ of ‘heeft hij er nu even geen zin in’. Een computer zal altijd doen wat hem opgedragen wordt.</w:t>
+      </w:r>
+      <w:r>
+        <w:rPr>
+          <w:rFonts w:ascii="Times New Roman" w:eastAsia="Times New Roman" w:hAnsi="Times New Roman" w:cs="Times New Roman"/>
+          <w:sz w:val="24"/>
+          <w:szCs w:val="24"/>
+          <w:lang w:eastAsia="nl-NL"/>
+        </w:rPr>
+        <w:t xml:space="preserve"> Als de computer dus niet de gewenste uitkomst laat zien (“hij doet het niet”) dan zal dat in veel gevallen komen omdat het programma niet juist geprogrammeerd is.</w:t>
+      </w:r>
     </w:p>
     <w:p>
       <w:pPr>
@@ -1165,8 +1295,6 @@
         </w:rPr>
         <w:t>bijvoorbeeld via het schoolbord. Dit kan een programma zijn wat de leerkracht tijdens zijn of haar kennismaking met het programma zelf heeft gemaakt. Laat vervolgens zien hoe de kat aangestuurd wordt door de blokjes. Benadruk hierbij dat de kat alleen maar de code uitvoert die de programmeur hem gegeven heeft. Leg tevens ook de functies van de groene startvlag en reset knop uit. Wanneer er op het groene vlaggetje geklikt wordt, start het programma dat vastgeklikt zit aan het gele startblok met de groene vlag. De resetknop herstelt het programma terug naar de beginstand. Tot slot volstaat het om voor deze les alleen de blauwe blokjes uit te leggen. In de komende lessen worden de anders gekleurde blokjes behandeld.</w:t>
       </w:r>
-      <w:bookmarkStart w:id="0" w:name="_GoBack"/>
-      <w:bookmarkEnd w:id="0"/>
     </w:p>
     <w:p>
       <w:pPr>
@@ -1219,37 +1347,72 @@
           <w:szCs w:val="24"/>
           <w:lang w:eastAsia="nl-NL"/>
         </w:rPr>
-        <w:t>Laat de kinderen nu zelfstandig werken. De leerlingen krijgen in tweetallen opdrachten toegekend. Wanneer de leerlingen klaar zijn met hun opdracht, kunnen ze die bij de leerkracht ter controle laten aanbieden. De leerkracht kan dan een uitbreiding op de huidige opdracht aanbieden of een andere opdracht voorleggen.</w:t>
-      </w:r>
-    </w:p>
-    <w:p>
-      <w:pPr>
-        <w:rPr>
-          <w:rFonts w:ascii="Times New Roman" w:eastAsia="Times New Roman" w:hAnsi="Times New Roman" w:cs="Times New Roman"/>
-          <w:sz w:val="24"/>
-          <w:szCs w:val="24"/>
-          <w:lang w:eastAsia="nl-NL"/>
-        </w:rPr>
-      </w:pPr>
-      <w:r>
-        <w:rPr>
-          <w:rFonts w:ascii="Times New Roman" w:eastAsia="Times New Roman" w:hAnsi="Times New Roman" w:cs="Times New Roman"/>
-          <w:sz w:val="24"/>
-          <w:szCs w:val="24"/>
-          <w:lang w:eastAsia="nl-NL"/>
-        </w:rPr>
-        <w:t>De opdrachten bestaan uit een stappenplan die de leerlingen moeten volgen. Met uitzondering van de eerste stap, het kiezen van de achtergrond, dienen de leerlingen zich bij de leerkracht te melden bij elke stap. Op die manier kan de leerkracht controleren of de code juist is ingevoerd en of de opdracht naar wens is uitgevoerd.</w:t>
-      </w:r>
-    </w:p>
-    <w:p>
-      <w:pPr>
-        <w:rPr>
-          <w:rFonts w:ascii="Times New Roman" w:eastAsia="Times New Roman" w:hAnsi="Times New Roman" w:cs="Times New Roman"/>
-          <w:sz w:val="24"/>
-          <w:szCs w:val="24"/>
-          <w:lang w:eastAsia="nl-NL"/>
-        </w:rPr>
-      </w:pPr>
+        <w:t xml:space="preserve">Laat de kinderen nu zelfstandig werken. De leerlingen krijgen in tweetallen opdrachten </w:t>
+      </w:r>
+      <w:r>
+        <w:rPr>
+          <w:rFonts w:ascii="Times New Roman" w:eastAsia="Times New Roman" w:hAnsi="Times New Roman" w:cs="Times New Roman"/>
+          <w:sz w:val="24"/>
+          <w:szCs w:val="24"/>
+          <w:lang w:eastAsia="nl-NL"/>
+        </w:rPr>
+        <w:t>uitgereikt</w:t>
+      </w:r>
+      <w:r>
+        <w:rPr>
+          <w:rFonts w:ascii="Times New Roman" w:eastAsia="Times New Roman" w:hAnsi="Times New Roman" w:cs="Times New Roman"/>
+          <w:sz w:val="24"/>
+          <w:szCs w:val="24"/>
+          <w:lang w:eastAsia="nl-NL"/>
+        </w:rPr>
+        <w:t>. Wanneer de leerlingen klaar zijn met hun opdracht, kunnen ze die bij de leerkracht ter controle laten aanbieden. De leerkracht kan dan een uitbreiding op de huidige opdracht aanbieden of een andere opdracht voorleggen.</w:t>
+      </w:r>
+    </w:p>
+    <w:p>
+      <w:pPr>
+        <w:rPr>
+          <w:rFonts w:ascii="Times New Roman" w:eastAsia="Times New Roman" w:hAnsi="Times New Roman" w:cs="Times New Roman"/>
+          <w:sz w:val="24"/>
+          <w:szCs w:val="24"/>
+          <w:lang w:eastAsia="nl-NL"/>
+        </w:rPr>
+      </w:pPr>
+      <w:r>
+        <w:rPr>
+          <w:rFonts w:ascii="Times New Roman" w:eastAsia="Times New Roman" w:hAnsi="Times New Roman" w:cs="Times New Roman"/>
+          <w:sz w:val="24"/>
+          <w:szCs w:val="24"/>
+          <w:lang w:eastAsia="nl-NL"/>
+        </w:rPr>
+        <w:t xml:space="preserve">De opdrachten bestaan uit een </w:t>
+      </w:r>
+      <w:r>
+        <w:rPr>
+          <w:rFonts w:ascii="Times New Roman" w:eastAsia="Times New Roman" w:hAnsi="Times New Roman" w:cs="Times New Roman"/>
+          <w:sz w:val="24"/>
+          <w:szCs w:val="24"/>
+          <w:lang w:eastAsia="nl-NL"/>
+        </w:rPr>
+        <w:t xml:space="preserve">genummerd </w:t>
+      </w:r>
+      <w:r>
+        <w:rPr>
+          <w:rFonts w:ascii="Times New Roman" w:eastAsia="Times New Roman" w:hAnsi="Times New Roman" w:cs="Times New Roman"/>
+          <w:sz w:val="24"/>
+          <w:szCs w:val="24"/>
+          <w:lang w:eastAsia="nl-NL"/>
+        </w:rPr>
+        <w:t>stappenplan die de leerlingen moeten volgen</w:t>
+      </w:r>
+      <w:r>
+        <w:rPr>
+          <w:rFonts w:ascii="Times New Roman" w:eastAsia="Times New Roman" w:hAnsi="Times New Roman" w:cs="Times New Roman"/>
+          <w:sz w:val="24"/>
+          <w:szCs w:val="24"/>
+          <w:lang w:eastAsia="nl-NL"/>
+        </w:rPr>
+        <w:t xml:space="preserve">. </w:t>
+      </w:r>
       <w:r>
         <w:rPr>
           <w:rFonts w:ascii="Times New Roman" w:eastAsia="Times New Roman" w:hAnsi="Times New Roman" w:cs="Times New Roman"/>
@@ -1266,17 +1429,84 @@
           <w:szCs w:val="24"/>
           <w:lang w:eastAsia="nl-NL"/>
         </w:rPr>
-        <w:t>t en simpel gehouden. Bij taak 5</w:t>
-      </w:r>
-      <w:r>
-        <w:rPr>
-          <w:rFonts w:ascii="Times New Roman" w:eastAsia="Times New Roman" w:hAnsi="Times New Roman" w:cs="Times New Roman"/>
-          <w:sz w:val="24"/>
-          <w:szCs w:val="24"/>
-          <w:lang w:eastAsia="nl-NL"/>
-        </w:rPr>
-        <w:t xml:space="preserve"> van opdrachtkaart 1 is het de bedoeling dat de leerlingen andere karakters aan de scene toevoegen, zoals ook het geval was bij het introductiefilmpje. Deze ‘vriendjes’ dienen van hun eigen dans voorzien te worden.</w:t>
-      </w:r>
+        <w:t xml:space="preserve">t en simpel gehouden. </w:t>
+      </w:r>
+      <w:r>
+        <w:rPr>
+          <w:rFonts w:ascii="Times New Roman" w:eastAsia="Times New Roman" w:hAnsi="Times New Roman" w:cs="Times New Roman"/>
+          <w:sz w:val="24"/>
+          <w:szCs w:val="24"/>
+          <w:lang w:eastAsia="nl-NL"/>
+        </w:rPr>
+        <w:t>Benadruk bij de uitleg van de fase van de zelfstandig verwerking dat de leerl</w:t>
+      </w:r>
+      <w:r>
+        <w:rPr>
+          <w:rFonts w:ascii="Times New Roman" w:eastAsia="Times New Roman" w:hAnsi="Times New Roman" w:cs="Times New Roman"/>
+          <w:sz w:val="24"/>
+          <w:szCs w:val="24"/>
+          <w:lang w:eastAsia="nl-NL"/>
+        </w:rPr>
+        <w:t xml:space="preserve">ingen de opdrachten goed lezen. </w:t>
+      </w:r>
+      <w:r>
+        <w:rPr>
+          <w:rFonts w:ascii="Times New Roman" w:eastAsia="Times New Roman" w:hAnsi="Times New Roman" w:cs="Times New Roman"/>
+          <w:sz w:val="24"/>
+          <w:szCs w:val="24"/>
+          <w:lang w:eastAsia="nl-NL"/>
+        </w:rPr>
+        <w:t>Daar staat uitgelegd wat er precies moet gebeuren en worden de niet eerd</w:t>
+      </w:r>
+      <w:r>
+        <w:rPr>
+          <w:rFonts w:ascii="Times New Roman" w:eastAsia="Times New Roman" w:hAnsi="Times New Roman" w:cs="Times New Roman"/>
+          <w:sz w:val="24"/>
+          <w:szCs w:val="24"/>
+          <w:lang w:eastAsia="nl-NL"/>
+        </w:rPr>
+        <w:t>er gebruikte blokjes uitgelegd.</w:t>
+      </w:r>
+    </w:p>
+    <w:p>
+      <w:pPr>
+        <w:rPr>
+          <w:rFonts w:ascii="Times New Roman" w:eastAsia="Times New Roman" w:hAnsi="Times New Roman" w:cs="Times New Roman"/>
+          <w:sz w:val="24"/>
+          <w:szCs w:val="24"/>
+          <w:lang w:eastAsia="nl-NL"/>
+        </w:rPr>
+      </w:pPr>
+      <w:r>
+        <w:rPr>
+          <w:rFonts w:ascii="Times New Roman" w:eastAsia="Times New Roman" w:hAnsi="Times New Roman" w:cs="Times New Roman"/>
+          <w:sz w:val="24"/>
+          <w:szCs w:val="24"/>
+          <w:lang w:eastAsia="nl-NL"/>
+        </w:rPr>
+        <w:t>Leerlingen gaan zelfstandig in tweetallen aan de slag met de opdrachten. Elk tweetal wordt voorzien van een iPad en een kopie van opdrachtkaart 1. Wanneer een tweetal kan laten zien dat ze het programma volgens de opdrachtkaart hebben geprogrammeerd, mogen ze na goedkeuring van de leerkracht verder met de volgende opdrachtkaar. Op deze manier kunnen de tweetallen in hun eigen tempo aan de slag.</w:t>
+      </w:r>
+    </w:p>
+    <w:p>
+      <w:pPr>
+        <w:rPr>
+          <w:rFonts w:ascii="Times New Roman" w:eastAsia="Times New Roman" w:hAnsi="Times New Roman" w:cs="Times New Roman"/>
+          <w:sz w:val="24"/>
+          <w:szCs w:val="24"/>
+          <w:lang w:eastAsia="nl-NL"/>
+        </w:rPr>
+      </w:pPr>
+      <w:r>
+        <w:rPr>
+          <w:rFonts w:ascii="Times New Roman" w:eastAsia="Times New Roman" w:hAnsi="Times New Roman" w:cs="Times New Roman"/>
+          <w:sz w:val="24"/>
+          <w:szCs w:val="24"/>
+          <w:lang w:eastAsia="nl-NL"/>
+        </w:rPr>
+        <w:t>Wanneer een tweetal voortijdig klaar is, kunnen ze zelf een programma proberen te maken. Daag de leerlingen uit verschillende kleuren blokjes te gebruiken of om zelf te ontdekken wat de functie van de verschillende blokjes is.</w:t>
+      </w:r>
+      <w:bookmarkStart w:id="0" w:name="_GoBack"/>
+      <w:bookmarkEnd w:id="0"/>
     </w:p>
     <w:p>
       <w:pPr>
@@ -3365,7 +3595,7 @@
 </file>
 
 <file path=customXml/itemProps1.xml><?xml version="1.0" encoding="utf-8"?>
-<ds:datastoreItem xmlns:ds="http://schemas.openxmlformats.org/officeDocument/2006/customXml" ds:itemID="{0E6BE571-A96A-4CF3-8910-A581A03C13F9}">
+<ds:datastoreItem xmlns:ds="http://schemas.openxmlformats.org/officeDocument/2006/customXml" ds:itemID="{D96707B7-5BA8-42BF-BFCB-BEDAA42E4549}">
   <ds:schemaRefs>
     <ds:schemaRef ds:uri="http://schemas.openxmlformats.org/officeDocument/2006/bibliography"/>
   </ds:schemaRefs>

</xml_diff>

<commit_message>
Spelfouten en referenties naar presentaties verwijderd
</commit_message>
<xml_diff>
--- a/Les 1 - Introductie/Handleiding.docx
+++ b/Les 1 - Introductie/Handleiding.docx
@@ -1024,17 +1024,8 @@
           <w:szCs w:val="24"/>
           <w:lang w:eastAsia="nl-NL"/>
         </w:rPr>
-        <w:t xml:space="preserve">Om het concept van programmeren te introduceren zal eerst een ‘unplugged’ activiteit (zonder computers of tablets) plaatsvinden. Het is bedoeling dat de leerlingen elkaar programmeren door </w:t>
-      </w:r>
-      <w:r>
-        <w:rPr>
-          <w:rFonts w:ascii="Times New Roman" w:eastAsia="Times New Roman" w:hAnsi="Times New Roman" w:cs="Times New Roman"/>
-          <w:sz w:val="24"/>
-          <w:szCs w:val="24"/>
-          <w:lang w:eastAsia="nl-NL"/>
-        </w:rPr>
         <w:lastRenderedPageBreak/>
-        <w:t xml:space="preserve">elkaar simpele opdrachten te geven. Als voorbeeld </w:t>
+        <w:t xml:space="preserve">Om het concept van programmeren te introduceren zal eerst een ‘unplugged’ activiteit (zonder computers of tablets) plaatsvinden. Het is bedoeling dat de leerlingen elkaar programmeren door elkaar simpele opdrachten te geven. Als voorbeeld </w:t>
       </w:r>
       <w:r>
         <w:rPr>
@@ -1284,7 +1275,25 @@
           <w:szCs w:val="24"/>
           <w:lang w:eastAsia="nl-NL"/>
         </w:rPr>
-        <w:t xml:space="preserve">ter introductie een simpel programmaatje op ScratchJr zijn, </w:t>
+        <w:t xml:space="preserve">ter introductie een simpel programmaatje op ScratchJr </w:t>
+      </w:r>
+      <w:r>
+        <w:rPr>
+          <w:rFonts w:ascii="Times New Roman" w:eastAsia="Times New Roman" w:hAnsi="Times New Roman" w:cs="Times New Roman"/>
+          <w:sz w:val="24"/>
+          <w:szCs w:val="24"/>
+          <w:lang w:eastAsia="nl-NL"/>
+        </w:rPr>
+        <w:t>zien</w:t>
+      </w:r>
+      <w:r>
+        <w:rPr>
+          <w:rFonts w:ascii="Times New Roman" w:eastAsia="Times New Roman" w:hAnsi="Times New Roman" w:cs="Times New Roman"/>
+          <w:sz w:val="24"/>
+          <w:szCs w:val="24"/>
+          <w:lang w:eastAsia="nl-NL"/>
+        </w:rPr>
+        <w:t xml:space="preserve">, </w:t>
       </w:r>
       <w:r>
         <w:rPr>
@@ -1484,29 +1493,91 @@
           <w:szCs w:val="24"/>
           <w:lang w:eastAsia="nl-NL"/>
         </w:rPr>
-        <w:t>Leerlingen gaan zelfstandig in tweetallen aan de slag met de opdrachten. Elk tweetal wordt voorzien van een iPad en een kopie van opdrachtkaart 1. Wanneer een tweetal kan laten zien dat ze het programma volgens de opdrachtkaart hebben geprogrammeerd, mogen ze na goedkeuring van de leerkracht verder met de volgende opdrachtkaar. Op deze manier kunnen de tweetallen in hun eigen tempo aan de slag.</w:t>
-      </w:r>
-    </w:p>
-    <w:p>
-      <w:pPr>
-        <w:rPr>
-          <w:rFonts w:ascii="Times New Roman" w:eastAsia="Times New Roman" w:hAnsi="Times New Roman" w:cs="Times New Roman"/>
-          <w:sz w:val="24"/>
-          <w:szCs w:val="24"/>
-          <w:lang w:eastAsia="nl-NL"/>
-        </w:rPr>
-      </w:pPr>
-      <w:r>
-        <w:rPr>
-          <w:rFonts w:ascii="Times New Roman" w:eastAsia="Times New Roman" w:hAnsi="Times New Roman" w:cs="Times New Roman"/>
-          <w:sz w:val="24"/>
-          <w:szCs w:val="24"/>
-          <w:lang w:eastAsia="nl-NL"/>
-        </w:rPr>
-        <w:t>Wanneer een tweetal voortijdig klaar is, kunnen ze zelf een programma proberen te maken. Daag de leerlingen uit verschillende kleuren blokjes te gebruiken of om zelf te ontdekken wat de functie van de verschillende blokjes is.</w:t>
-      </w:r>
-      <w:bookmarkStart w:id="0" w:name="_GoBack"/>
-      <w:bookmarkEnd w:id="0"/>
+        <w:t xml:space="preserve">Leerlingen gaan zelfstandig in tweetallen aan de slag met de opdrachten. Elk tweetal wordt voorzien van een iPad en een kopie van opdrachtkaart 1. Wanneer een tweetal kan laten zien dat ze het programma volgens de opdrachtkaart hebben geprogrammeerd, mogen ze na goedkeuring van </w:t>
+      </w:r>
+      <w:r>
+        <w:rPr>
+          <w:rFonts w:ascii="Times New Roman" w:eastAsia="Times New Roman" w:hAnsi="Times New Roman" w:cs="Times New Roman"/>
+          <w:sz w:val="24"/>
+          <w:szCs w:val="24"/>
+          <w:lang w:eastAsia="nl-NL"/>
+        </w:rPr>
+        <w:lastRenderedPageBreak/>
+        <w:t>de leerkracht verder met de volgende opdrachtkaar</w:t>
+      </w:r>
+      <w:r>
+        <w:rPr>
+          <w:rFonts w:ascii="Times New Roman" w:eastAsia="Times New Roman" w:hAnsi="Times New Roman" w:cs="Times New Roman"/>
+          <w:sz w:val="24"/>
+          <w:szCs w:val="24"/>
+          <w:lang w:eastAsia="nl-NL"/>
+        </w:rPr>
+        <w:t>t</w:t>
+      </w:r>
+      <w:r>
+        <w:rPr>
+          <w:rFonts w:ascii="Times New Roman" w:eastAsia="Times New Roman" w:hAnsi="Times New Roman" w:cs="Times New Roman"/>
+          <w:sz w:val="24"/>
+          <w:szCs w:val="24"/>
+          <w:lang w:eastAsia="nl-NL"/>
+        </w:rPr>
+        <w:t>. Op deze manier kunnen de tweetallen in hun eigen tempo aan de slag.</w:t>
+      </w:r>
+    </w:p>
+    <w:p>
+      <w:pPr>
+        <w:rPr>
+          <w:rFonts w:ascii="Times New Roman" w:eastAsia="Times New Roman" w:hAnsi="Times New Roman" w:cs="Times New Roman"/>
+          <w:sz w:val="24"/>
+          <w:szCs w:val="24"/>
+          <w:lang w:eastAsia="nl-NL"/>
+        </w:rPr>
+      </w:pPr>
+      <w:r>
+        <w:rPr>
+          <w:rFonts w:ascii="Times New Roman" w:eastAsia="Times New Roman" w:hAnsi="Times New Roman" w:cs="Times New Roman"/>
+          <w:sz w:val="24"/>
+          <w:szCs w:val="24"/>
+          <w:lang w:eastAsia="nl-NL"/>
+        </w:rPr>
+        <w:t>Wanneer een tweetal voortijdig klaar is, kunnen ze zelf een programma proberen te maken. Daag de leerlingen uit verschillende kleuren bl</w:t>
+      </w:r>
+      <w:r>
+        <w:rPr>
+          <w:rFonts w:ascii="Times New Roman" w:eastAsia="Times New Roman" w:hAnsi="Times New Roman" w:cs="Times New Roman"/>
+          <w:sz w:val="24"/>
+          <w:szCs w:val="24"/>
+          <w:lang w:eastAsia="nl-NL"/>
+        </w:rPr>
+        <w:t>okjes te gebruiken of om zelf de functie van de nog onbekende blokjes te</w:t>
+      </w:r>
+      <w:r>
+        <w:rPr>
+          <w:rFonts w:ascii="Times New Roman" w:eastAsia="Times New Roman" w:hAnsi="Times New Roman" w:cs="Times New Roman"/>
+          <w:sz w:val="24"/>
+          <w:szCs w:val="24"/>
+          <w:lang w:eastAsia="nl-NL"/>
+        </w:rPr>
+        <w:t xml:space="preserve"> </w:t>
+      </w:r>
+      <w:r>
+        <w:rPr>
+          <w:rFonts w:ascii="Times New Roman" w:eastAsia="Times New Roman" w:hAnsi="Times New Roman" w:cs="Times New Roman"/>
+          <w:sz w:val="24"/>
+          <w:szCs w:val="24"/>
+          <w:lang w:eastAsia="nl-NL"/>
+        </w:rPr>
+        <w:t>ontdekken</w:t>
+      </w:r>
+      <w:r>
+        <w:rPr>
+          <w:rFonts w:ascii="Times New Roman" w:eastAsia="Times New Roman" w:hAnsi="Times New Roman" w:cs="Times New Roman"/>
+          <w:sz w:val="24"/>
+          <w:szCs w:val="24"/>
+          <w:lang w:eastAsia="nl-NL"/>
+        </w:rPr>
+        <w:t>.</w:t>
+      </w:r>
     </w:p>
     <w:p>
       <w:pPr>
@@ -1560,8 +1631,19 @@
           <w:szCs w:val="24"/>
           <w:lang w:eastAsia="nl-NL"/>
         </w:rPr>
-        <w:t>Vraag de leerlingen of alles duidelijk is. Bij gevallen van onduidelijkheid kunnen de desbetreffende tags nogmaals uitgelegd worden aan de hand van voorbeelden binnen de programmeeromgeving, of kunnen de benodigde slides opnieuw vertoond worden.</w:t>
-      </w:r>
+        <w:t>Vraag de leerlingen of alles duidelijk is. Bij gevallen van onduidelijkheid kunnen de desbetreffende tags nogmaals uitgelegd worden aan de hand van voorbeelden binnen de programmeeromgeving</w:t>
+      </w:r>
+      <w:r>
+        <w:rPr>
+          <w:rFonts w:ascii="Times New Roman" w:eastAsia="Times New Roman" w:hAnsi="Times New Roman" w:cs="Times New Roman"/>
+          <w:sz w:val="24"/>
+          <w:szCs w:val="24"/>
+          <w:lang w:eastAsia="nl-NL"/>
+        </w:rPr>
+        <w:t>.</w:t>
+      </w:r>
+      <w:bookmarkStart w:id="0" w:name="_GoBack"/>
+      <w:bookmarkEnd w:id="0"/>
     </w:p>
     <w:sectPr>
       <w:headerReference w:type="default" r:id="rId8"/>
@@ -3595,7 +3677,7 @@
 </file>
 
 <file path=customXml/itemProps1.xml><?xml version="1.0" encoding="utf-8"?>
-<ds:datastoreItem xmlns:ds="http://schemas.openxmlformats.org/officeDocument/2006/customXml" ds:itemID="{D96707B7-5BA8-42BF-BFCB-BEDAA42E4549}">
+<ds:datastoreItem xmlns:ds="http://schemas.openxmlformats.org/officeDocument/2006/customXml" ds:itemID="{973445E5-0320-43E9-8053-C0ACF15C72FD}">
   <ds:schemaRefs>
     <ds:schemaRef ds:uri="http://schemas.openxmlformats.org/officeDocument/2006/bibliography"/>
   </ds:schemaRefs>

</xml_diff>